<commit_message>
addedgrey Background second banner, removed said bg when in mobileview
</commit_message>
<xml_diff>
--- a/To do.docx
+++ b/To do.docx
@@ -3,28 +3,12 @@
 <w:document xmlns:wpc="http://schemas.microsoft.com/office/word/2010/wordprocessingCanvas" xmlns:cx="http://schemas.microsoft.com/office/drawing/2014/chartex" xmlns:cx1="http://schemas.microsoft.com/office/drawing/2015/9/8/chartex" xmlns:cx2="http://schemas.microsoft.com/office/drawing/2015/10/21/chartex" xmlns:cx3="http://schemas.microsoft.com/office/drawing/2016/5/9/chartex" xmlns:cx4="http://schemas.microsoft.com/office/drawing/2016/5/10/chartex" xmlns:cx5="http://schemas.microsoft.com/office/drawing/2016/5/11/chartex" xmlns:cx6="http://schemas.microsoft.com/office/drawing/2016/5/12/chartex" xmlns:cx7="http://schemas.microsoft.com/office/drawing/2016/5/13/chartex" xmlns:cx8="http://schemas.microsoft.com/office/drawing/2016/5/14/chartex" xmlns:mc="http://schemas.openxmlformats.org/markup-compatibility/2006" xmlns:aink="http://schemas.microsoft.com/office/drawing/2016/ink" xmlns:am3d="http://schemas.microsoft.com/office/drawing/2017/model3d" xmlns:o="urn:schemas-microsoft-com:office:office" xmlns:r="http://schemas.openxmlformats.org/officeDocument/2006/relationships" xmlns:m="http://schemas.openxmlformats.org/officeDocument/2006/math" xmlns:v="urn:schemas-microsoft-com:vml" xmlns:wp14="http://schemas.microsoft.com/office/word/2010/wordprocessingDrawing" xmlns:wp="http://schemas.openxmlformats.org/drawingml/2006/wordprocessingDrawing" xmlns:w10="urn:schemas-microsoft-com:office:word" xmlns:w="http://schemas.openxmlformats.org/wordprocessingml/2006/main" xmlns:w14="http://schemas.microsoft.com/office/word/2010/wordml" xmlns:w15="http://schemas.microsoft.com/office/word/2012/wordml" xmlns:w16cid="http://schemas.microsoft.com/office/word/2016/wordml/cid" xmlns:w16se="http://schemas.microsoft.com/office/word/2015/wordml/symex" xmlns:wpg="http://schemas.microsoft.com/office/word/2010/wordprocessingGroup" xmlns:wpi="http://schemas.microsoft.com/office/word/2010/wordprocessingInk" xmlns:wne="http://schemas.microsoft.com/office/word/2006/wordml" xmlns:wps="http://schemas.microsoft.com/office/word/2010/wordprocessingShape" mc:Ignorable="w14 w15 w16se w16cid wp14">
   <w:body>
     <w:p>
-      <w:pPr>
-        <w:rPr>
-          <w:lang w:val="de-CH"/>
-        </w:rPr>
-      </w:pPr>
-      <w:r>
-        <w:rPr>
-          <w:lang w:val="de-CH"/>
-        </w:rPr>
+      <w:r>
         <w:t>To do:</w:t>
       </w:r>
     </w:p>
     <w:p>
-      <w:pPr>
-        <w:rPr>
-          <w:lang w:val="de-CH"/>
-        </w:rPr>
-      </w:pPr>
-      <w:r>
-        <w:rPr>
-          <w:lang w:val="de-CH"/>
-        </w:rPr>
+      <w:r>
         <w:t>Header H3 vertical center</w:t>
       </w:r>
     </w:p>
@@ -76,6 +60,19 @@
     <w:p>
       <w:r>
         <w:t>Header left and right</w:t>
+      </w:r>
+    </w:p>
+    <w:p>
+      <w:r>
+        <w:t xml:space="preserve">Middle images </w:t>
+      </w:r>
+      <w:proofErr w:type="spellStart"/>
+      <w:r>
+        <w:t>hight</w:t>
+      </w:r>
+      <w:proofErr w:type="spellEnd"/>
+      <w:r>
+        <w:t xml:space="preserve"> auto</w:t>
       </w:r>
       <w:bookmarkStart w:id="0" w:name="_GoBack"/>
       <w:bookmarkEnd w:id="0"/>

</xml_diff>

<commit_message>
header company logo vertically centered, start here button not half hidden
</commit_message>
<xml_diff>
--- a/To do.docx
+++ b/To do.docx
@@ -3,76 +3,260 @@
 <w:document xmlns:wpc="http://schemas.microsoft.com/office/word/2010/wordprocessingCanvas" xmlns:cx="http://schemas.microsoft.com/office/drawing/2014/chartex" xmlns:cx1="http://schemas.microsoft.com/office/drawing/2015/9/8/chartex" xmlns:cx2="http://schemas.microsoft.com/office/drawing/2015/10/21/chartex" xmlns:cx3="http://schemas.microsoft.com/office/drawing/2016/5/9/chartex" xmlns:cx4="http://schemas.microsoft.com/office/drawing/2016/5/10/chartex" xmlns:cx5="http://schemas.microsoft.com/office/drawing/2016/5/11/chartex" xmlns:cx6="http://schemas.microsoft.com/office/drawing/2016/5/12/chartex" xmlns:cx7="http://schemas.microsoft.com/office/drawing/2016/5/13/chartex" xmlns:cx8="http://schemas.microsoft.com/office/drawing/2016/5/14/chartex" xmlns:mc="http://schemas.openxmlformats.org/markup-compatibility/2006" xmlns:aink="http://schemas.microsoft.com/office/drawing/2016/ink" xmlns:am3d="http://schemas.microsoft.com/office/drawing/2017/model3d" xmlns:o="urn:schemas-microsoft-com:office:office" xmlns:r="http://schemas.openxmlformats.org/officeDocument/2006/relationships" xmlns:m="http://schemas.openxmlformats.org/officeDocument/2006/math" xmlns:v="urn:schemas-microsoft-com:vml" xmlns:wp14="http://schemas.microsoft.com/office/word/2010/wordprocessingDrawing" xmlns:wp="http://schemas.openxmlformats.org/drawingml/2006/wordprocessingDrawing" xmlns:w10="urn:schemas-microsoft-com:office:word" xmlns:w="http://schemas.openxmlformats.org/wordprocessingml/2006/main" xmlns:w14="http://schemas.microsoft.com/office/word/2010/wordml" xmlns:w15="http://schemas.microsoft.com/office/word/2012/wordml" xmlns:w16cid="http://schemas.microsoft.com/office/word/2016/wordml/cid" xmlns:w16se="http://schemas.microsoft.com/office/word/2015/wordml/symex" xmlns:wpg="http://schemas.microsoft.com/office/word/2010/wordprocessingGroup" xmlns:wpi="http://schemas.microsoft.com/office/word/2010/wordprocessingInk" xmlns:wne="http://schemas.microsoft.com/office/word/2006/wordml" xmlns:wps="http://schemas.microsoft.com/office/word/2010/wordprocessingShape" mc:Ignorable="w14 w15 w16se w16cid wp14">
   <w:body>
     <w:p>
-      <w:r>
+      <w:pPr>
+        <w:rPr>
+          <w:b/>
+        </w:rPr>
+      </w:pPr>
+      <w:r>
+        <w:rPr>
+          <w:b/>
+        </w:rPr>
         <w:t>To do:</w:t>
       </w:r>
     </w:p>
     <w:p>
-      <w:r>
+      <w:pPr>
+        <w:rPr>
+          <w:b/>
+          <w:color w:val="FF0000"/>
+        </w:rPr>
+      </w:pPr>
+      <w:r>
+        <w:rPr>
+          <w:b/>
+          <w:color w:val="FF0000"/>
+        </w:rPr>
         <w:t>Header H3 vertical center</w:t>
       </w:r>
     </w:p>
     <w:p>
       <w:r>
-        <w:t>H5 second Banner 32px from B</w:t>
-      </w:r>
-      <w:r>
-        <w:t>ottom</w:t>
+        <w:rPr>
+          <w:b/>
+          <w:color w:val="538135" w:themeColor="accent6" w:themeShade="BF"/>
+        </w:rPr>
+        <w:t>H5 second Banner 32px from Bottom</w:t>
+      </w:r>
+      <w:r>
+        <w:rPr>
+          <w:b/>
+        </w:rPr>
+        <w:br/>
+      </w:r>
+      <w:r>
+        <w:t>is now lowest part of #</w:t>
+      </w:r>
+      <w:proofErr w:type="spellStart"/>
+      <w:r>
+        <w:t>secondbanner</w:t>
+      </w:r>
+      <w:proofErr w:type="spellEnd"/>
+      <w:r>
+        <w:t xml:space="preserve"> with margin 32px</w:t>
       </w:r>
     </w:p>
     <w:p>
-      <w:r>
+      <w:pPr>
+        <w:rPr>
+          <w:b/>
+        </w:rPr>
+      </w:pPr>
+      <w:r>
+        <w:rPr>
+          <w:b/>
+          <w:color w:val="538135" w:themeColor="accent6" w:themeShade="BF"/>
+        </w:rPr>
         <w:t>Background 2</w:t>
       </w:r>
       <w:r>
         <w:rPr>
+          <w:b/>
+          <w:color w:val="538135" w:themeColor="accent6" w:themeShade="BF"/>
           <w:vertAlign w:val="superscript"/>
         </w:rPr>
         <w:t>nd</w:t>
       </w:r>
       <w:r>
+        <w:rPr>
+          <w:b/>
+          <w:color w:val="538135" w:themeColor="accent6" w:themeShade="BF"/>
+        </w:rPr>
         <w:t xml:space="preserve"> Banner 3</w:t>
       </w:r>
       <w:r>
         <w:rPr>
+          <w:b/>
+          <w:color w:val="538135" w:themeColor="accent6" w:themeShade="BF"/>
           <w:vertAlign w:val="superscript"/>
         </w:rPr>
         <w:t>rd</w:t>
       </w:r>
       <w:r>
+        <w:rPr>
+          <w:b/>
+          <w:color w:val="538135" w:themeColor="accent6" w:themeShade="BF"/>
+        </w:rPr>
         <w:t xml:space="preserve"> subscription</w:t>
+      </w:r>
+      <w:r>
+        <w:rPr>
+          <w:b/>
+          <w:color w:val="538135" w:themeColor="accent6" w:themeShade="BF"/>
+        </w:rPr>
+        <w:br/>
+      </w:r>
+      <w:r>
+        <w:t xml:space="preserve">Made to hover could also use </w:t>
+      </w:r>
+      <w:proofErr w:type="spellStart"/>
+      <w:proofErr w:type="gramStart"/>
+      <w:r>
+        <w:t>nth:child</w:t>
+      </w:r>
+      <w:proofErr w:type="spellEnd"/>
+      <w:proofErr w:type="gramEnd"/>
+      <w:r>
+        <w:t>()</w:t>
       </w:r>
     </w:p>
     <w:p>
-      <w:r>
+      <w:pPr>
+        <w:rPr>
+          <w:b/>
+        </w:rPr>
+      </w:pPr>
+      <w:r>
+        <w:rPr>
+          <w:b/>
+          <w:color w:val="538135" w:themeColor="accent6" w:themeShade="BF"/>
+        </w:rPr>
         <w:t>3</w:t>
       </w:r>
       <w:r>
         <w:rPr>
+          <w:b/>
+          <w:color w:val="538135" w:themeColor="accent6" w:themeShade="BF"/>
           <w:vertAlign w:val="superscript"/>
         </w:rPr>
         <w:t>rd</w:t>
       </w:r>
       <w:r>
+        <w:rPr>
+          <w:b/>
+          <w:color w:val="538135" w:themeColor="accent6" w:themeShade="BF"/>
+        </w:rPr>
         <w:t xml:space="preserve"> Banner left and right 72 px</w:t>
+      </w:r>
+      <w:r>
+        <w:rPr>
+          <w:b/>
+        </w:rPr>
+        <w:br/>
+      </w:r>
+      <w:r>
+        <w:t>Used grid instead flex</w:t>
+      </w:r>
+      <w:r>
+        <w:t xml:space="preserve"> </w:t>
       </w:r>
     </w:p>
     <w:p>
-      <w:r>
-        <w:t>Header left and right</w:t>
+      <w:pPr>
+        <w:rPr>
+          <w:b/>
+          <w:color w:val="FF0000"/>
+        </w:rPr>
+      </w:pPr>
+      <w:r>
+        <w:rPr>
+          <w:b/>
+          <w:color w:val="FF0000"/>
+        </w:rPr>
+        <w:t>Footer</w:t>
+      </w:r>
+      <w:r>
+        <w:rPr>
+          <w:b/>
+          <w:color w:val="FF0000"/>
+        </w:rPr>
+        <w:t xml:space="preserve"> left and right</w:t>
       </w:r>
     </w:p>
     <w:p>
-      <w:r>
+      <w:pPr>
+        <w:rPr>
+          <w:b/>
+          <w:color w:val="538135" w:themeColor="accent6" w:themeShade="BF"/>
+        </w:rPr>
+      </w:pPr>
+      <w:r>
+        <w:rPr>
+          <w:b/>
+          <w:color w:val="538135" w:themeColor="accent6" w:themeShade="BF"/>
+        </w:rPr>
         <w:t xml:space="preserve">Middle images </w:t>
       </w:r>
       <w:proofErr w:type="spellStart"/>
       <w:r>
+        <w:rPr>
+          <w:b/>
+          <w:color w:val="538135" w:themeColor="accent6" w:themeShade="BF"/>
+        </w:rPr>
         <w:t>hight</w:t>
       </w:r>
       <w:proofErr w:type="spellEnd"/>
       <w:r>
+        <w:rPr>
+          <w:b/>
+          <w:color w:val="538135" w:themeColor="accent6" w:themeShade="BF"/>
+        </w:rPr>
         <w:t xml:space="preserve"> auto</w:t>
+      </w:r>
+    </w:p>
+    <w:p>
+      <w:pPr>
+        <w:rPr>
+          <w:b/>
+          <w:color w:val="FF0000"/>
+        </w:rPr>
+      </w:pPr>
+      <w:r>
+        <w:rPr>
+          <w:b/>
+          <w:color w:val="FF0000"/>
+        </w:rPr>
+        <w:t xml:space="preserve">With </w:t>
+      </w:r>
+      <w:proofErr w:type="spellStart"/>
+      <w:r>
+        <w:rPr>
+          <w:b/>
+          <w:color w:val="FF0000"/>
+        </w:rPr>
+        <w:t>firefox</w:t>
+      </w:r>
+      <w:proofErr w:type="spellEnd"/>
+      <w:r>
+        <w:rPr>
+          <w:b/>
+          <w:color w:val="FF0000"/>
+        </w:rPr>
+        <w:t xml:space="preserve"> </w:t>
+      </w:r>
+      <w:r>
+        <w:rPr>
+          <w:b/>
+          <w:color w:val="FF0000"/>
+        </w:rPr>
+        <w:t xml:space="preserve">mobile </w:t>
+      </w:r>
+      <w:r>
+        <w:rPr>
+          <w:b/>
+          <w:color w:val="FF0000"/>
+        </w:rPr>
+        <w:t>second banner description leaks over start button</w:t>
       </w:r>
       <w:bookmarkStart w:id="0" w:name="_GoBack"/>
       <w:bookmarkEnd w:id="0"/>

</xml_diff>